<commit_message>
Fixed case-insensitive keyword matching
</commit_message>
<xml_diff>
--- a/ObfuscateLogs/ObfuscateLogs.docx
+++ b/ObfuscateLogs/ObfuscateLogs.docx
@@ -13,6 +13,12 @@
     <w:bookmarkStart w:id="0" w:name="_Toc187831308" w:displacedByCustomXml="next"/>
     <w:sdt>
       <w:sdtPr>
+        <w:rPr>
+          <w:rFonts w:asciiTheme="minorHAnsi" w:eastAsiaTheme="minorHAnsi" w:hAnsiTheme="minorHAnsi" w:cstheme="minorBidi"/>
+          <w:color w:val="auto"/>
+          <w:sz w:val="24"/>
+          <w:szCs w:val="24"/>
+        </w:rPr>
         <w:id w:val="-203565507"/>
         <w:docPartObj>
           <w:docPartGallery w:val="Table of Contents"/>
@@ -21,13 +27,9 @@
       </w:sdtPr>
       <w:sdtEndPr>
         <w:rPr>
-          <w:rFonts w:asciiTheme="minorHAnsi" w:eastAsiaTheme="minorHAnsi" w:hAnsiTheme="minorHAnsi" w:cstheme="minorBidi"/>
           <w:b/>
           <w:bCs/>
           <w:noProof/>
-          <w:color w:val="auto"/>
-          <w:sz w:val="24"/>
-          <w:szCs w:val="24"/>
         </w:rPr>
       </w:sdtEndPr>
       <w:sdtContent>
@@ -2024,7 +2026,13 @@
         </w:numPr>
       </w:pPr>
       <w:r>
-        <w:t>Supports custom keyword mappings through a configuration file.</w:t>
+        <w:t xml:space="preserve">Supports </w:t>
+      </w:r>
+      <w:r>
+        <w:t xml:space="preserve">case-insensitive </w:t>
+      </w:r>
+      <w:r>
+        <w:t>custom keyword mappings through a configuration file.</w:t>
       </w:r>
     </w:p>
     <w:p>
@@ -2161,13 +2169,7 @@
         <w:t>path</w:t>
       </w:r>
       <w:r>
-        <w:t xml:space="preserve"> (required)</w:t>
-      </w:r>
-      <w:r>
-        <w:t xml:space="preserve">: </w:t>
-      </w:r>
-      <w:r>
-        <w:t>The path to the log file or folder containing log files to process. If a folder is specified, all log files in the folder (and its subdirectories) will be processed.</w:t>
+        <w:t xml:space="preserve"> (required): The path to the log file or folder containing log files to process. If a folder is specified, all log files in the folder (and its subdirectories) will be processed.</w:t>
       </w:r>
     </w:p>
     <w:p>
@@ -2199,13 +2201,7 @@
         <w:t>--output</w:t>
       </w:r>
       <w:r>
-        <w:t xml:space="preserve"> (optional):</w:t>
-      </w:r>
-      <w:r>
-        <w:t xml:space="preserve"> </w:t>
-      </w:r>
-      <w:r>
-        <w:t>Specifies the path to the output folder where obfuscated files will be saved. If not specified, the program will use the same directory as the input file or folder.</w:t>
+        <w:t xml:space="preserve"> (optional): Specifies the path to the output folder where obfuscated files will be saved. If not specified, the program will use the same directory as the input file or folder.</w:t>
       </w:r>
     </w:p>
     <w:p>
@@ -2246,13 +2242,7 @@
         <w:t>--ipv4</w:t>
       </w:r>
       <w:r>
-        <w:t xml:space="preserve"> (optional):</w:t>
-      </w:r>
-      <w:r>
-        <w:t xml:space="preserve"> </w:t>
-      </w:r>
-      <w:r>
-        <w:t>Enables obfuscation of IPv4 IP addresses. If this option is not specified, IPv4 obfuscation is disabled.</w:t>
+        <w:t xml:space="preserve"> (optional): Enables obfuscation of IPv4 IP addresses. If this option is not specified, IPv4 obfuscation is disabled.</w:t>
       </w:r>
     </w:p>
     <w:p>
@@ -2283,13 +2273,7 @@
         <w:t>--keywords</w:t>
       </w:r>
       <w:r>
-        <w:t xml:space="preserve"> (optional):</w:t>
-      </w:r>
-      <w:r>
-        <w:t xml:space="preserve"> </w:t>
-      </w:r>
-      <w:r>
-        <w:t>Specifies the path to a custom .</w:t>
+        <w:t xml:space="preserve"> (optional): Specifies the path to a custom .</w:t>
       </w:r>
       <w:proofErr w:type="spellStart"/>
       <w:r>
@@ -2336,13 +2320,7 @@
         <w:t>--detailed</w:t>
       </w:r>
       <w:r>
-        <w:t xml:space="preserve"> (optional):</w:t>
-      </w:r>
-      <w:r>
-        <w:t xml:space="preserve"> </w:t>
-      </w:r>
-      <w:r>
-        <w:t>Enables detailed logging of individual obfuscations. If this option is not specified, detailed logging is disabled.</w:t>
+        <w:t xml:space="preserve"> (optional): Enables detailed logging of individual obfuscations. If this option is not specified, detailed logging is disabled.</w:t>
       </w:r>
     </w:p>
     <w:p>
@@ -2373,13 +2351,7 @@
         <w:t>--version</w:t>
       </w:r>
       <w:r>
-        <w:t xml:space="preserve"> (optional):</w:t>
-      </w:r>
-      <w:r>
-        <w:t xml:space="preserve"> </w:t>
-      </w:r>
-      <w:r>
-        <w:t>Displays the version of the program and exits.</w:t>
+        <w:t xml:space="preserve"> (optional): Displays the version of the program and exits.</w:t>
       </w:r>
     </w:p>
     <w:p>
@@ -2410,13 +2382,7 @@
         <w:t>--help</w:t>
       </w:r>
       <w:r>
-        <w:t xml:space="preserve"> (optional):</w:t>
-      </w:r>
-      <w:r>
-        <w:t xml:space="preserve"> </w:t>
-      </w:r>
-      <w:r>
-        <w:t>Displays a help message with information about the program's usage and options, then exits.</w:t>
+        <w:t xml:space="preserve"> (optional): Displays a help message with information about the program's usage and options, then exits.</w:t>
       </w:r>
     </w:p>
     <w:p>
@@ -2572,19 +2538,10 @@
       </w:pPr>
       <w:bookmarkStart w:id="13" w:name="_Toc187831321"/>
       <w:r>
-        <w:t xml:space="preserve">Example </w:t>
-      </w:r>
-      <w:r>
-        <w:t>5</w:t>
-      </w:r>
-      <w:r>
-        <w:t xml:space="preserve">: </w:t>
-      </w:r>
-      <w:r>
-        <w:t>Obfuscat</w:t>
-      </w:r>
-      <w:r>
-        <w:t xml:space="preserve">e </w:t>
+        <w:t xml:space="preserve">Example 5: </w:t>
+      </w:r>
+      <w:r>
+        <w:t xml:space="preserve">Obfuscate </w:t>
       </w:r>
       <w:r>
         <w:t xml:space="preserve">IPv4 </w:t>
@@ -2596,13 +2553,7 @@
     </w:p>
     <w:p>
       <w:r>
-        <w:t xml:space="preserve">To enable obfuscation </w:t>
-      </w:r>
-      <w:r>
-        <w:t>of IPv4 IP addresses</w:t>
-      </w:r>
-      <w:r>
-        <w:t>:</w:t>
+        <w:t>To enable obfuscation of IPv4 IP addresses:</w:t>
       </w:r>
     </w:p>
     <w:p>
@@ -2635,10 +2586,7 @@
         <w:t xml:space="preserve">the </w:t>
       </w:r>
       <w:r>
-        <w:t>obfuscation</w:t>
-      </w:r>
-      <w:r>
-        <w:t xml:space="preserve"> </w:t>
+        <w:t xml:space="preserve">obfuscation </w:t>
       </w:r>
       <w:r>
         <w:t>o</w:t>

</xml_diff>